<commit_message>
The ultimate version for project submission
</commit_message>
<xml_diff>
--- a/HUNG/BAOCAO_QLKS.docx
+++ b/HUNG/BAOCAO_QLKS.docx
@@ -56325,8 +56325,6 @@
         </w:rPr>
         <w:t>dùng kỹ thuật Dynamic SQL để sinh ra các store procedure cần thiết cho mỗi bảng trong cơ sở dữ liệu( như các store procedure create và update, delete ở các bảng cũng như undo redo, trigger ở các bảng có undo redo), việc này giúp giảm bớt việc phải viết lại những hàm na ná nhau, giúp cho việc bảo trì, cải thiện code trở nên thuận tiện</w:t>
       </w:r>
-      <w:bookmarkStart w:id="31" w:name="_GoBack"/>
-      <w:bookmarkEnd w:id="31"/>
     </w:p>
     <w:p>
       <w:pPr>
@@ -56560,7 +56558,7 @@
           <w:szCs w:val="32"/>
         </w:rPr>
       </w:pPr>
-      <w:bookmarkStart w:id="32" w:name="_Toc26852184"/>
+      <w:bookmarkStart w:id="31" w:name="_Toc26852184"/>
       <w:r>
         <w:rPr>
           <w:i/>
@@ -56569,7 +56567,7 @@
         </w:rPr>
         <w:t>Khuyết điểm</w:t>
       </w:r>
-      <w:bookmarkEnd w:id="32"/>
+      <w:bookmarkEnd w:id="31"/>
     </w:p>
     <w:p>
       <w:pPr>
@@ -56889,6 +56887,41 @@
     </w:p>
     <w:p>
       <w:pPr>
+        <w:numPr>
+          <w:ilvl w:val="0"/>
+          <w:numId w:val="11"/>
+        </w:numPr>
+        <w:pBdr>
+          <w:top w:val="nil"/>
+          <w:left w:val="nil"/>
+          <w:bottom w:val="nil"/>
+          <w:right w:val="nil"/>
+          <w:between w:val="nil"/>
+        </w:pBdr>
+        <w:spacing w:line="360" w:lineRule="auto"/>
+        <w:rPr>
+          <w:sz w:val="26"/>
+          <w:szCs w:val="26"/>
+        </w:rPr>
+      </w:pPr>
+      <w:r>
+        <w:rPr>
+          <w:sz w:val="26"/>
+          <w:szCs w:val="26"/>
+        </w:rPr>
+        <w:t xml:space="preserve">Biểu đồ trong Form của nhóm do ứng dụng có thay đổi chiều ngang form nên ảnh hưởng đến hình ảnh biểu đồ ( Lần đầu tiên nhấn vào </w:t>
+      </w:r>
+      <w:r>
+        <w:rPr>
+          <w:sz w:val="26"/>
+          <w:szCs w:val="26"/>
+        </w:rPr>
+        <w:lastRenderedPageBreak/>
+        <w:t>nút Analysis sẽ là một biểu đồ đúng đắn, những lần sau do có sự thay đổi chiều ngang form sẽ dẫn đến hiện tượng lưu ảnh).</w:t>
+      </w:r>
+    </w:p>
+    <w:p>
+      <w:pPr>
         <w:pStyle w:val="Heading1"/>
         <w:numPr>
           <w:ilvl w:val="3"/>
@@ -56901,17 +56934,16 @@
           <w:szCs w:val="32"/>
         </w:rPr>
       </w:pPr>
-      <w:bookmarkStart w:id="33" w:name="_Toc26852185"/>
+      <w:bookmarkStart w:id="32" w:name="_Toc26852185"/>
       <w:r>
         <w:rPr>
           <w:i/>
           <w:sz w:val="32"/>
           <w:szCs w:val="32"/>
         </w:rPr>
-        <w:lastRenderedPageBreak/>
         <w:t>Hướng phát triển</w:t>
       </w:r>
-      <w:bookmarkEnd w:id="33"/>
+      <w:bookmarkEnd w:id="32"/>
     </w:p>
     <w:p>
       <w:pPr>
@@ -56937,7 +56969,21 @@
           <w:sz w:val="26"/>
           <w:szCs w:val="26"/>
         </w:rPr>
-        <w:t xml:space="preserve">Thực hiện thêm các điều kiện kiểm tra ở các trigger và store proc phụ trách chức năng undo redo ở mỗi bảng, tùy trường hợp mà phải </w:t>
+        <w:t>Thực hiện thêm các điều kiện kiểm tra ở các trigger và store proc</w:t>
+      </w:r>
+      <w:r>
+        <w:rPr>
+          <w:sz w:val="26"/>
+          <w:szCs w:val="26"/>
+        </w:rPr>
+        <w:t xml:space="preserve">edure </w:t>
+      </w:r>
+      <w:r>
+        <w:rPr>
+          <w:sz w:val="26"/>
+          <w:szCs w:val="26"/>
+        </w:rPr>
+        <w:t xml:space="preserve">phụ trách chức năng undo redo ở mỗi bảng, tùy trường hợp mà phải </w:t>
       </w:r>
       <w:r>
         <w:rPr>
@@ -56951,7 +56997,16 @@
           <w:sz w:val="26"/>
           <w:szCs w:val="26"/>
         </w:rPr>
-        <w:t xml:space="preserve"> ở bảng phụ thuộc trước, rồi mới tới bảng chính.</w:t>
+        <w:t xml:space="preserve"> ở bảng phụ thuộc trước, rồi mới tới bảng </w:t>
+      </w:r>
+      <w:bookmarkStart w:id="33" w:name="_GoBack"/>
+      <w:bookmarkEnd w:id="33"/>
+      <w:r>
+        <w:rPr>
+          <w:sz w:val="26"/>
+          <w:szCs w:val="26"/>
+        </w:rPr>
+        <w:t>chính.</w:t>
       </w:r>
     </w:p>
     <w:p>
@@ -60064,7 +60119,7 @@
 </file>
 
 <file path=customXml/itemProps1.xml><?xml version="1.0" encoding="utf-8"?>
-<ds:datastoreItem xmlns:ds="http://schemas.openxmlformats.org/officeDocument/2006/customXml" ds:itemID="{802E006F-675F-481C-954D-79935CB8C61D}">
+<ds:datastoreItem xmlns:ds="http://schemas.openxmlformats.org/officeDocument/2006/customXml" ds:itemID="{B83C46ED-45FA-4C71-8CF6-29C33416EA85}">
   <ds:schemaRefs>
     <ds:schemaRef ds:uri="http://schemas.openxmlformats.org/officeDocument/2006/bibliography"/>
   </ds:schemaRefs>

</xml_diff>